<commit_message>
Agrego archivo word - Resolucion de trabajo practico 2 (Completo)
</commit_message>
<xml_diff>
--- a/Resolucion trabajo practico 2 (ramas).docx
+++ b/Resolucion trabajo practico 2 (ramas).docx
@@ -25,10 +25,19 @@
               <w:jc w:val="center"/>
             </w:pPr>
             <w:r>
+              <w:rPr>
+                <w:u w:val="single"/>
+              </w:rPr>
               <w:t>PARTE 1</w:t>
             </w:r>
             <w:r>
-              <w:t xml:space="preserve"> (GESTION DE RAMAS Y FUSIONES BASICAS)</w:t>
+              <w:rPr>
+                <w:u w:val="single"/>
+              </w:rPr>
+              <w:t xml:space="preserve"> (GESTION DE RAMAS Y FUSIONES BASICAS</w:t>
+            </w:r>
+            <w:r>
+              <w:t>)</w:t>
             </w:r>
           </w:p>
           <w:p>
@@ -83,12 +92,25 @@
               <w:jc w:val="center"/>
             </w:pPr>
             <w:r>
+              <w:rPr>
+                <w:u w:val="single"/>
+              </w:rPr>
               <w:t>CONSIGNA</w:t>
             </w:r>
             <w:r>
-              <w:t xml:space="preserve"> 1 y 2: </w:t>
-            </w:r>
-            <w:r>
+              <w:rPr>
+                <w:u w:val="single"/>
+              </w:rPr>
+              <w:t xml:space="preserve"> 1 y 2</w:t>
+            </w:r>
+            <w:r>
+              <w:t xml:space="preserve">: </w:t>
+            </w:r>
+            <w:r>
+              <w:rPr>
+                <w:i/>
+                <w:iCs/>
+              </w:rPr>
               <w:t>INICIALIZAR UN REPOSITORIO Y CREAR UN ARCHIVO LOCAL</w:t>
             </w:r>
           </w:p>
@@ -203,7 +225,20 @@
               <w:jc w:val="center"/>
             </w:pPr>
             <w:r>
-              <w:t>CONSIGNA 3 y 4: CREAR Y CAMBIAR A UNA RAMA NUEVA Y MODIFICAR EL ARCHIVO EN LA NUEVA RAMA</w:t>
+              <w:rPr>
+                <w:u w:val="single"/>
+              </w:rPr>
+              <w:t>CONSIGNA 3 y 4</w:t>
+            </w:r>
+            <w:r>
+              <w:t xml:space="preserve">: </w:t>
+            </w:r>
+            <w:r>
+              <w:rPr>
+                <w:i/>
+                <w:iCs/>
+              </w:rPr>
+              <w:t>CREAR Y CAMBIAR A UNA RAMA NUEVA Y MODIFICAR EL ARCHIVO EN LA NUEVA RAMA</w:t>
             </w:r>
           </w:p>
           <w:p>
@@ -317,7 +352,23 @@
               <w:jc w:val="center"/>
             </w:pPr>
             <w:r>
-              <w:t xml:space="preserve">CONSIGNA 5: VOLVER A LA RAMA PRINCIPAL Y FUSIONAR </w:t>
+              <w:rPr>
+                <w:u w:val="single"/>
+              </w:rPr>
+              <w:t>CONSIGNA 5</w:t>
+            </w:r>
+            <w:r>
+              <w:t xml:space="preserve">: </w:t>
+            </w:r>
+            <w:r>
+              <w:rPr>
+                <w:i/>
+                <w:iCs/>
+              </w:rPr>
+              <w:t>VOLVER A LA RAMA PRINCIPAL Y FUSIONAR</w:t>
+            </w:r>
+            <w:r>
+              <w:t xml:space="preserve"> </w:t>
             </w:r>
           </w:p>
           <w:p>
@@ -391,11 +442,20 @@
             <w:pPr>
               <w:spacing w:before="120" w:after="120"/>
               <w:jc w:val="center"/>
-            </w:pPr>
-            <w:r>
+              <w:rPr>
+                <w:u w:val="single"/>
+              </w:rPr>
+            </w:pPr>
+            <w:r>
+              <w:rPr>
+                <w:u w:val="single"/>
+              </w:rPr>
               <w:t>PARTE 2</w:t>
             </w:r>
             <w:r>
+              <w:rPr>
+                <w:u w:val="single"/>
+              </w:rPr>
               <w:t xml:space="preserve"> (MANEJO DE CONFLICTOS EN GIT)</w:t>
             </w:r>
           </w:p>
@@ -451,7 +511,20 @@
               <w:jc w:val="center"/>
             </w:pPr>
             <w:r>
-              <w:t>CONSIGNA 6 Y 7: CREAR CONFLICTO POTENCIAL E INTENTAR FUSIONAR PARA GENERARLO</w:t>
+              <w:rPr>
+                <w:u w:val="single"/>
+              </w:rPr>
+              <w:t>CONSIGNA 6 Y 7</w:t>
+            </w:r>
+            <w:r>
+              <w:t xml:space="preserve">: </w:t>
+            </w:r>
+            <w:r>
+              <w:rPr>
+                <w:i/>
+                <w:iCs/>
+              </w:rPr>
+              <w:t>CREAR CONFLICTO POTENCIAL E INTENTAR FUSIONAR PARA GENERARLO</w:t>
             </w:r>
           </w:p>
           <w:p>
@@ -651,7 +724,20 @@
               <w:jc w:val="center"/>
             </w:pPr>
             <w:r>
-              <w:t>CONSIGNA 8 Y 9: RESOLVER EL CONFLICTO, FUSIONAR LA RAMA Y SUBIR LOS CAMBIOS</w:t>
+              <w:rPr>
+                <w:u w:val="single"/>
+              </w:rPr>
+              <w:t>CONSIGNA 8 Y 9</w:t>
+            </w:r>
+            <w:r>
+              <w:t xml:space="preserve">: </w:t>
+            </w:r>
+            <w:r>
+              <w:rPr>
+                <w:i/>
+                <w:iCs/>
+              </w:rPr>
+              <w:t>RESOLVER EL CONFLICTO, FUSIONAR LA RAMA Y SUBIR LOS CAMBIOS</w:t>
             </w:r>
           </w:p>
           <w:p>
@@ -742,10 +828,14 @@
             <w:pPr>
               <w:spacing w:before="120" w:after="120"/>
               <w:jc w:val="center"/>
+              <w:rPr>
+                <w:u w:val="single"/>
+              </w:rPr>
             </w:pPr>
             <w:r>
               <w:rPr>
                 <w:noProof/>
+                <w:u w:val="single"/>
               </w:rPr>
               <w:lastRenderedPageBreak/>
               <w:drawing>
@@ -812,9 +902,15 @@
               </w:drawing>
             </w:r>
             <w:r>
+              <w:rPr>
+                <w:u w:val="single"/>
+              </w:rPr>
               <w:t>PARTE 3</w:t>
             </w:r>
             <w:r>
+              <w:rPr>
+                <w:u w:val="single"/>
+              </w:rPr>
               <w:t>: COLABORACION EN GITHUB CON ORGANIZACIONES</w:t>
             </w:r>
           </w:p>
@@ -824,7 +920,20 @@
               <w:jc w:val="center"/>
             </w:pPr>
             <w:r>
-              <w:t>CONSIGNA 10: CREAR UNA ORGANIZACIÓN EN GITHUB</w:t>
+              <w:rPr>
+                <w:u w:val="single"/>
+              </w:rPr>
+              <w:t>CONSIGNA 10</w:t>
+            </w:r>
+            <w:r>
+              <w:t xml:space="preserve">: </w:t>
+            </w:r>
+            <w:r>
+              <w:rPr>
+                <w:i/>
+                <w:iCs/>
+              </w:rPr>
+              <w:t>CREAR UNA ORGANIZACIÓN EN GITHUB</w:t>
             </w:r>
           </w:p>
           <w:p>
@@ -853,6 +962,7 @@
             <w:r>
               <w:rPr>
                 <w:noProof/>
+                <w:u w:val="single"/>
               </w:rPr>
               <w:drawing>
                 <wp:anchor distT="0" distB="0" distL="114300" distR="114300" simplePos="0" relativeHeight="251661312" behindDoc="0" locked="0" layoutInCell="1" allowOverlap="1" wp14:anchorId="48153961" wp14:editId="03CFFA76">
@@ -912,7 +1022,20 @@
               </w:drawing>
             </w:r>
             <w:r>
-              <w:t>CONSIGNA 11: CREAR UN REPOSITORIO E INVITAR MIEMBROS</w:t>
+              <w:rPr>
+                <w:u w:val="single"/>
+              </w:rPr>
+              <w:t>CONSIGNA 11</w:t>
+            </w:r>
+            <w:r>
+              <w:t xml:space="preserve">: </w:t>
+            </w:r>
+            <w:r>
+              <w:rPr>
+                <w:i/>
+                <w:iCs/>
+              </w:rPr>
+              <w:t>CREAR UN REPOSITORIO E INVITAR MIEMBROS</w:t>
             </w:r>
           </w:p>
           <w:p>
@@ -944,6 +1067,21 @@
           </w:p>
         </w:tc>
       </w:tr>
+    </w:tbl>
+    <w:p>
+      <w:r>
+        <w:br w:type="page"/>
+      </w:r>
+    </w:p>
+    <w:tbl>
+      <w:tblPr>
+        <w:tblStyle w:val="Tablaconcuadrcula"/>
+        <w:tblW w:w="11151" w:type="dxa"/>
+        <w:tblLook w:val="04A0" w:firstRow="1" w:lastRow="0" w:firstColumn="1" w:lastColumn="0" w:noHBand="0" w:noVBand="1"/>
+      </w:tblPr>
+      <w:tblGrid>
+        <w:gridCol w:w="11151"/>
+      </w:tblGrid>
       <w:tr>
         <w:trPr>
           <w:trHeight w:val="917"/>
@@ -959,22 +1097,45 @@
             </w:pPr>
             <w:r>
               <w:rPr>
+                <w:u w:val="single"/>
+              </w:rPr>
+              <w:lastRenderedPageBreak/>
+              <w:t xml:space="preserve">CONSIGNA 12 y </w:t>
+            </w:r>
+            <w:r>
+              <w:rPr>
+                <w:u w:val="single"/>
+              </w:rPr>
+              <w:t>13</w:t>
+            </w:r>
+            <w:r>
+              <w:t>:</w:t>
+            </w:r>
+            <w:r>
+              <w:t xml:space="preserve"> </w:t>
+            </w:r>
+            <w:r>
+              <w:rPr>
+                <w:i/>
+                <w:iCs/>
+              </w:rPr>
+              <w:t>CLONAR EL REPOSITORIO A LA MAQUINA LOCAL Y COLABORAR EN EL REPOSITORIO</w:t>
+            </w:r>
+          </w:p>
+          <w:p>
+            <w:pPr>
+              <w:spacing w:before="120" w:after="120"/>
+              <w:jc w:val="center"/>
+            </w:pPr>
+            <w:r>
+              <w:rPr>
                 <w:noProof/>
               </w:rPr>
-              <w:lastRenderedPageBreak/>
               <w:drawing>
-                <wp:anchor distT="0" distB="0" distL="114300" distR="114300" simplePos="0" relativeHeight="251664384" behindDoc="0" locked="0" layoutInCell="1" allowOverlap="1" wp14:anchorId="5E8D5BF7" wp14:editId="4C7C4326">
-                  <wp:simplePos x="0" y="0"/>
-                  <wp:positionH relativeFrom="column">
-                    <wp:posOffset>502608</wp:posOffset>
-                  </wp:positionH>
-                  <wp:positionV relativeFrom="paragraph">
-                    <wp:posOffset>135938</wp:posOffset>
-                  </wp:positionV>
-                  <wp:extent cx="5641975" cy="3314700"/>
-                  <wp:effectExtent l="0" t="0" r="0" b="0"/>
-                  <wp:wrapTopAndBottom/>
-                  <wp:docPr id="13" name="Imagen 13"/>
+                <wp:inline distT="0" distB="0" distL="0" distR="0" wp14:anchorId="68BEBA36" wp14:editId="655987E9">
+                  <wp:extent cx="6840855" cy="6530975"/>
+                  <wp:effectExtent l="0" t="0" r="0" b="3175"/>
+                  <wp:docPr id="17" name="Imagen 17"/>
                   <wp:cNvGraphicFramePr>
                     <a:graphicFrameLocks xmlns:a="http://schemas.openxmlformats.org/drawingml/2006/main" noChangeAspect="1"/>
                   </wp:cNvGraphicFramePr>
@@ -982,8 +1143,10 @@
                     <a:graphicData uri="http://schemas.openxmlformats.org/drawingml/2006/picture">
                       <pic:pic xmlns:pic="http://schemas.openxmlformats.org/drawingml/2006/picture">
                         <pic:nvPicPr>
-                          <pic:cNvPr id="1" name=""/>
-                          <pic:cNvPicPr/>
+                          <pic:cNvPr id="0" name="Picture 14"/>
+                          <pic:cNvPicPr>
+                            <a:picLocks noChangeAspect="1" noChangeArrowheads="1"/>
+                          </pic:cNvPicPr>
                         </pic:nvPicPr>
                         <pic:blipFill>
                           <a:blip r:embed="rId13">
@@ -993,40 +1156,30 @@
                               </a:ext>
                             </a:extLst>
                           </a:blip>
+                          <a:srcRect/>
                           <a:stretch>
                             <a:fillRect/>
                           </a:stretch>
                         </pic:blipFill>
-                        <pic:spPr>
+                        <pic:spPr bwMode="auto">
                           <a:xfrm>
                             <a:off x="0" y="0"/>
-                            <a:ext cx="5641975" cy="3314700"/>
+                            <a:ext cx="6840855" cy="6530975"/>
                           </a:xfrm>
                           <a:prstGeom prst="rect">
                             <a:avLst/>
                           </a:prstGeom>
+                          <a:noFill/>
+                          <a:ln>
+                            <a:noFill/>
+                          </a:ln>
                         </pic:spPr>
                       </pic:pic>
                     </a:graphicData>
                   </a:graphic>
-                  <wp14:sizeRelH relativeFrom="margin">
-                    <wp14:pctWidth>0</wp14:pctWidth>
-                  </wp14:sizeRelH>
-                  <wp14:sizeRelV relativeFrom="margin">
-                    <wp14:pctHeight>0</wp14:pctHeight>
-                  </wp14:sizeRelV>
-                </wp:anchor>
+                </wp:inline>
               </w:drawing>
             </w:r>
-            <w:r>
-              <w:t xml:space="preserve">CONSIGNA 12 y </w:t>
-            </w:r>
-            <w:r>
-              <w:t>13:</w:t>
-            </w:r>
-            <w:r>
-              <w:t xml:space="preserve"> CLONAR EL REPOSITORIO A LA MAQUINA LOCAL Y COLABORAR EN EL REPOSITORIO</w:t>
-            </w:r>
           </w:p>
           <w:p>
             <w:pPr>
@@ -1044,7 +1197,18 @@
             </w:r>
             <w:proofErr w:type="spellEnd"/>
             <w:r>
-              <w:t xml:space="preserve"> -b). Una vez en la rama, creo un archivo de texto (echo), luego agrego los cambios al área de preparación de mi rama (git </w:t>
+              <w:t xml:space="preserve"> -b). Una vez en la rama, </w:t>
+            </w:r>
+            <w:r>
+              <w:t xml:space="preserve">copio y pego el archivo Word con la resolución del trabajo practico (con </w:t>
+            </w:r>
+            <w:proofErr w:type="spellStart"/>
+            <w:r>
+              <w:t>cp</w:t>
+            </w:r>
+            <w:proofErr w:type="spellEnd"/>
+            <w:r>
+              <w:t xml:space="preserve">), luego reviso el estado para verificar que el archivo se haya agregado con éxito (git status), paso los cambios al área de preparación (git </w:t>
             </w:r>
             <w:proofErr w:type="spellStart"/>
             <w:r>
@@ -1052,22 +1216,69 @@
             </w:r>
             <w:proofErr w:type="spellEnd"/>
             <w:r>
-              <w:t xml:space="preserve">) y chequeo el estado de mi rama (git </w:t>
+              <w:t xml:space="preserve">), confirmo los cambios y los guardo (git </w:t>
+            </w:r>
+            <w:proofErr w:type="spellStart"/>
+            <w:r>
+              <w:t>commit</w:t>
+            </w:r>
+            <w:proofErr w:type="spellEnd"/>
+            <w:r>
+              <w:t xml:space="preserve">) y por </w:t>
             </w:r>
             <w:proofErr w:type="gramStart"/>
             <w:r>
-              <w:t>status</w:t>
+              <w:t>ultimo</w:t>
             </w:r>
             <w:proofErr w:type="gramEnd"/>
+            <w:r>
+              <w:t xml:space="preserve"> </w:t>
+            </w:r>
+            <w:proofErr w:type="spellStart"/>
+            <w:r>
+              <w:t>pusheo</w:t>
+            </w:r>
+            <w:proofErr w:type="spellEnd"/>
+            <w:r>
+              <w:t xml:space="preserve"> la rama para hacer el </w:t>
+            </w:r>
+            <w:proofErr w:type="spellStart"/>
+            <w:r>
+              <w:t>pullrequest</w:t>
+            </w:r>
+            <w:proofErr w:type="spellEnd"/>
+            <w:r>
+              <w:t xml:space="preserve"> de la misma en github (git </w:t>
+            </w:r>
+            <w:proofErr w:type="spellStart"/>
+            <w:r>
+              <w:t>push</w:t>
+            </w:r>
+            <w:proofErr w:type="spellEnd"/>
             <w:r>
               <w:t>)</w:t>
             </w:r>
           </w:p>
         </w:tc>
       </w:tr>
+    </w:tbl>
+    <w:p>
+      <w:r>
+        <w:br w:type="page"/>
+      </w:r>
+    </w:p>
+    <w:tbl>
+      <w:tblPr>
+        <w:tblStyle w:val="Tablaconcuadrcula"/>
+        <w:tblW w:w="11151" w:type="dxa"/>
+        <w:tblLook w:val="04A0" w:firstRow="1" w:lastRow="0" w:firstColumn="1" w:lastColumn="0" w:noHBand="0" w:noVBand="1"/>
+      </w:tblPr>
+      <w:tblGrid>
+        <w:gridCol w:w="11151"/>
+      </w:tblGrid>
       <w:tr>
         <w:trPr>
-          <w:trHeight w:val="917"/>
+          <w:trHeight w:val="866"/>
         </w:trPr>
         <w:tc>
           <w:tcPr>
@@ -1080,21 +1291,22 @@
             </w:pPr>
             <w:r>
               <w:rPr>
-                <w:noProof/>
-              </w:rPr>
+                <w:u w:val="single"/>
+              </w:rPr>
+              <w:lastRenderedPageBreak/>
               <w:drawing>
-                <wp:anchor distT="0" distB="0" distL="114300" distR="114300" simplePos="0" relativeHeight="251659264" behindDoc="0" locked="0" layoutInCell="1" allowOverlap="1" wp14:anchorId="0F09A09F" wp14:editId="7A571DEC">
+                <wp:anchor distT="0" distB="0" distL="114300" distR="114300" simplePos="0" relativeHeight="251669504" behindDoc="0" locked="0" layoutInCell="1" allowOverlap="1" wp14:anchorId="388916D2" wp14:editId="674B1C67">
                   <wp:simplePos x="0" y="0"/>
                   <wp:positionH relativeFrom="column">
-                    <wp:posOffset>609169</wp:posOffset>
+                    <wp:posOffset>189781</wp:posOffset>
                   </wp:positionH>
                   <wp:positionV relativeFrom="paragraph">
-                    <wp:posOffset>206794</wp:posOffset>
+                    <wp:posOffset>6904942</wp:posOffset>
                   </wp:positionV>
-                  <wp:extent cx="5472430" cy="3867150"/>
+                  <wp:extent cx="6314644" cy="2121294"/>
                   <wp:effectExtent l="0" t="0" r="0" b="0"/>
                   <wp:wrapTopAndBottom/>
-                  <wp:docPr id="2" name="Imagen 2"/>
+                  <wp:docPr id="20" name="Imagen 20"/>
                   <wp:cNvGraphicFramePr>
                     <a:graphicFrameLocks xmlns:a="http://schemas.openxmlformats.org/drawingml/2006/main" noChangeAspect="1"/>
                   </wp:cNvGraphicFramePr>
@@ -1120,7 +1332,7 @@
                         <pic:spPr>
                           <a:xfrm>
                             <a:off x="0" y="0"/>
-                            <a:ext cx="5472430" cy="3867150"/>
+                            <a:ext cx="6314644" cy="2121294"/>
                           </a:xfrm>
                           <a:prstGeom prst="rect">
                             <a:avLst/>
@@ -1129,108 +1341,27 @@
                       </pic:pic>
                     </a:graphicData>
                   </a:graphic>
-                  <wp14:sizeRelH relativeFrom="margin">
-                    <wp14:pctWidth>0</wp14:pctWidth>
-                  </wp14:sizeRelH>
-                  <wp14:sizeRelV relativeFrom="margin">
-                    <wp14:pctHeight>0</wp14:pctHeight>
-                  </wp14:sizeRelV>
                 </wp:anchor>
               </w:drawing>
             </w:r>
             <w:r>
-              <w:t>CONSIGNA 14: REVISAR Y FUSIONAR CAMBIOS</w:t>
-            </w:r>
-          </w:p>
-          <w:p>
-            <w:pPr>
-              <w:spacing w:before="120" w:after="120"/>
-            </w:pPr>
-            <w:r>
-              <w:t xml:space="preserve">Guardo los cambios en mi rama de organización (git </w:t>
-            </w:r>
-            <w:proofErr w:type="spellStart"/>
-            <w:r>
-              <w:t>commit</w:t>
-            </w:r>
-            <w:proofErr w:type="spellEnd"/>
-            <w:r>
-              <w:t xml:space="preserve">), me posiciono en la rama principal del proyecto (git </w:t>
-            </w:r>
-            <w:proofErr w:type="spellStart"/>
-            <w:r>
-              <w:t>checkout</w:t>
-            </w:r>
-            <w:proofErr w:type="spellEnd"/>
-            <w:r>
-              <w:t xml:space="preserve">), veo las ramas creadas solo para visualizar (git </w:t>
-            </w:r>
-            <w:proofErr w:type="spellStart"/>
-            <w:r>
-              <w:t>branch</w:t>
-            </w:r>
-            <w:proofErr w:type="spellEnd"/>
-            <w:r>
-              <w:t xml:space="preserve">), por </w:t>
-            </w:r>
-            <w:proofErr w:type="gramStart"/>
-            <w:r>
-              <w:t>ultimo</w:t>
-            </w:r>
-            <w:proofErr w:type="gramEnd"/>
-            <w:r>
-              <w:t xml:space="preserve"> hago la fusión con la rama principal (git </w:t>
-            </w:r>
-            <w:proofErr w:type="spellStart"/>
-            <w:r>
-              <w:t>merge</w:t>
-            </w:r>
-            <w:proofErr w:type="spellEnd"/>
-            <w:r>
-              <w:t xml:space="preserve">) y subo los cambios a github (git </w:t>
-            </w:r>
-            <w:proofErr w:type="spellStart"/>
-            <w:r>
-              <w:t>push</w:t>
-            </w:r>
-            <w:proofErr w:type="spellEnd"/>
-            <w:r>
-              <w:t>)</w:t>
-            </w:r>
-          </w:p>
-        </w:tc>
-      </w:tr>
-      <w:tr>
-        <w:trPr>
-          <w:trHeight w:val="866"/>
-        </w:trPr>
-        <w:tc>
-          <w:tcPr>
-            <w:tcW w:w="11151" w:type="dxa"/>
-          </w:tcPr>
-          <w:p>
-            <w:pPr>
-              <w:spacing w:before="120" w:after="120"/>
-              <w:jc w:val="center"/>
-            </w:pPr>
-            <w:r>
               <w:rPr>
                 <w:noProof/>
-              </w:rPr>
-              <w:lastRenderedPageBreak/>
+                <w:u w:val="single"/>
+              </w:rPr>
               <w:drawing>
-                <wp:anchor distT="0" distB="0" distL="114300" distR="114300" simplePos="0" relativeHeight="251666432" behindDoc="0" locked="0" layoutInCell="1" allowOverlap="1" wp14:anchorId="25B92B4D" wp14:editId="6437FDB9">
+                <wp:anchor distT="0" distB="0" distL="114300" distR="114300" simplePos="0" relativeHeight="251668480" behindDoc="0" locked="0" layoutInCell="1" allowOverlap="1" wp14:anchorId="10FD1E8B" wp14:editId="104DDB08">
                   <wp:simplePos x="0" y="0"/>
                   <wp:positionH relativeFrom="column">
-                    <wp:posOffset>404495</wp:posOffset>
+                    <wp:posOffset>292005</wp:posOffset>
                   </wp:positionH>
                   <wp:positionV relativeFrom="paragraph">
-                    <wp:posOffset>2910840</wp:posOffset>
+                    <wp:posOffset>3703871</wp:posOffset>
                   </wp:positionV>
-                  <wp:extent cx="5882640" cy="2363470"/>
-                  <wp:effectExtent l="0" t="0" r="3810" b="0"/>
+                  <wp:extent cx="6064250" cy="3157220"/>
+                  <wp:effectExtent l="0" t="0" r="0" b="5080"/>
                   <wp:wrapTopAndBottom/>
-                  <wp:docPr id="3" name="Imagen 3"/>
+                  <wp:docPr id="18" name="Imagen 18"/>
                   <wp:cNvGraphicFramePr>
                     <a:graphicFrameLocks xmlns:a="http://schemas.openxmlformats.org/drawingml/2006/main" noChangeAspect="1"/>
                   </wp:cNvGraphicFramePr>
@@ -1256,7 +1387,7 @@
                         <pic:spPr>
                           <a:xfrm>
                             <a:off x="0" y="0"/>
-                            <a:ext cx="5882640" cy="2363470"/>
+                            <a:ext cx="6064250" cy="3157220"/>
                           </a:xfrm>
                           <a:prstGeom prst="rect">
                             <a:avLst/>
@@ -1277,20 +1408,21 @@
             <w:r>
               <w:rPr>
                 <w:noProof/>
+                <w:u w:val="single"/>
               </w:rPr>
               <w:drawing>
-                <wp:anchor distT="0" distB="0" distL="114300" distR="114300" simplePos="0" relativeHeight="251665408" behindDoc="0" locked="0" layoutInCell="1" allowOverlap="1" wp14:anchorId="0D72F487" wp14:editId="045B9B22">
+                <wp:anchor distT="0" distB="0" distL="114300" distR="114300" simplePos="0" relativeHeight="251667456" behindDoc="0" locked="0" layoutInCell="1" allowOverlap="1" wp14:anchorId="69882E79" wp14:editId="43AB874B">
                   <wp:simplePos x="0" y="0"/>
                   <wp:positionH relativeFrom="column">
-                    <wp:posOffset>378927</wp:posOffset>
+                    <wp:posOffset>266340</wp:posOffset>
                   </wp:positionH>
                   <wp:positionV relativeFrom="paragraph">
-                    <wp:posOffset>115881</wp:posOffset>
+                    <wp:posOffset>374590</wp:posOffset>
                   </wp:positionV>
-                  <wp:extent cx="5925820" cy="2669540"/>
+                  <wp:extent cx="6158865" cy="3303905"/>
                   <wp:effectExtent l="0" t="0" r="0" b="0"/>
                   <wp:wrapTopAndBottom/>
-                  <wp:docPr id="4" name="Imagen 4"/>
+                  <wp:docPr id="1" name="Imagen 1"/>
                   <wp:cNvGraphicFramePr>
                     <a:graphicFrameLocks xmlns:a="http://schemas.openxmlformats.org/drawingml/2006/main" noChangeAspect="1"/>
                   </wp:cNvGraphicFramePr>
@@ -1301,7 +1433,7 @@
                           <pic:cNvPr id="1" name=""/>
                           <pic:cNvPicPr/>
                         </pic:nvPicPr>
-                        <pic:blipFill>
+                        <pic:blipFill rotWithShape="1">
                           <a:blip r:embed="rId16">
                             <a:extLst>
                               <a:ext uri="{28A0092B-C50C-407E-A947-70E740481C1C}">
@@ -1309,18 +1441,25 @@
                               </a:ext>
                             </a:extLst>
                           </a:blip>
-                          <a:stretch>
-                            <a:fillRect/>
-                          </a:stretch>
+                          <a:srcRect r="3265" b="4950"/>
+                          <a:stretch/>
                         </pic:blipFill>
-                        <pic:spPr>
+                        <pic:spPr bwMode="auto">
                           <a:xfrm>
                             <a:off x="0" y="0"/>
-                            <a:ext cx="5925820" cy="2669540"/>
+                            <a:ext cx="6158865" cy="3303905"/>
                           </a:xfrm>
                           <a:prstGeom prst="rect">
                             <a:avLst/>
                           </a:prstGeom>
+                          <a:ln>
+                            <a:noFill/>
+                          </a:ln>
+                          <a:extLst>
+                            <a:ext uri="{53640926-AAD7-44D8-BBD7-CCE9431645EC}">
+                              <a14:shadowObscured xmlns:a14="http://schemas.microsoft.com/office/drawing/2010/main"/>
+                            </a:ext>
+                          </a:extLst>
                         </pic:spPr>
                       </pic:pic>
                     </a:graphicData>
@@ -1335,31 +1474,98 @@
               </w:drawing>
             </w:r>
             <w:r>
-              <w:t>CONSIGNA 14: REVISAR CAMBIOS</w:t>
-            </w:r>
-          </w:p>
-          <w:p>
-            <w:pPr>
-              <w:spacing w:before="120" w:after="120"/>
-            </w:pPr>
-            <w:r>
-              <w:t xml:space="preserve">Reviso los cambios en github. En la primera imagen se pueden ver los </w:t>
-            </w:r>
-            <w:proofErr w:type="spellStart"/>
-            <w:r>
-              <w:t>commits</w:t>
-            </w:r>
-            <w:proofErr w:type="spellEnd"/>
-            <w:r>
-              <w:t xml:space="preserve"> hechos por mí y mis compañeros y en la segunda imagen se puede ver mi </w:t>
-            </w:r>
-            <w:proofErr w:type="spellStart"/>
-            <w:r>
-              <w:t>commit</w:t>
-            </w:r>
-            <w:proofErr w:type="spellEnd"/>
-            <w:r>
-              <w:t xml:space="preserve"> con los cambios y las ramas</w:t>
+              <w:rPr>
+                <w:u w:val="single"/>
+              </w:rPr>
+              <w:t>CONSIGNA 14</w:t>
+            </w:r>
+            <w:r>
+              <w:t xml:space="preserve">: </w:t>
+            </w:r>
+            <w:r>
+              <w:rPr>
+                <w:i/>
+                <w:iCs/>
+              </w:rPr>
+              <w:t xml:space="preserve">REVISAR </w:t>
+            </w:r>
+            <w:r>
+              <w:rPr>
+                <w:i/>
+                <w:iCs/>
+              </w:rPr>
+              <w:t xml:space="preserve">Y FUSIONAR </w:t>
+            </w:r>
+            <w:r>
+              <w:rPr>
+                <w:i/>
+                <w:iCs/>
+              </w:rPr>
+              <w:t>CAMBIOS</w:t>
+            </w:r>
+          </w:p>
+          <w:p>
+            <w:pPr>
+              <w:spacing w:before="120" w:after="120"/>
+            </w:pPr>
+            <w:r>
+              <w:t xml:space="preserve">Luego de hacer el </w:t>
+            </w:r>
+            <w:proofErr w:type="spellStart"/>
+            <w:r>
+              <w:t>push</w:t>
+            </w:r>
+            <w:proofErr w:type="spellEnd"/>
+            <w:r>
+              <w:t xml:space="preserve"> de la rama en la consigna anterior, me dirijo a github y creo el </w:t>
+            </w:r>
+            <w:proofErr w:type="spellStart"/>
+            <w:r>
+              <w:t>pullrequest</w:t>
+            </w:r>
+            <w:proofErr w:type="spellEnd"/>
+            <w:r>
+              <w:t xml:space="preserve"> de mi rama (primera imagen), luego realizo desde github la fusión del </w:t>
+            </w:r>
+            <w:proofErr w:type="spellStart"/>
+            <w:r>
+              <w:t>request</w:t>
+            </w:r>
+            <w:proofErr w:type="spellEnd"/>
+            <w:r>
+              <w:t xml:space="preserve"> (</w:t>
+            </w:r>
+            <w:proofErr w:type="spellStart"/>
+            <w:r>
+              <w:t>merge</w:t>
+            </w:r>
+            <w:proofErr w:type="spellEnd"/>
+            <w:r>
+              <w:t xml:space="preserve"> </w:t>
+            </w:r>
+            <w:proofErr w:type="spellStart"/>
+            <w:r>
+              <w:t>pull</w:t>
+            </w:r>
+            <w:proofErr w:type="spellEnd"/>
+            <w:r>
+              <w:t xml:space="preserve"> </w:t>
+            </w:r>
+            <w:proofErr w:type="spellStart"/>
+            <w:r>
+              <w:t>request</w:t>
+            </w:r>
+            <w:proofErr w:type="spellEnd"/>
+            <w:r>
+              <w:t>) con el proyecto (segunda imagen). Por último, verifico que todo haya funcionado correctamente y se vean los cambios aplicados (</w:t>
+            </w:r>
+            <w:proofErr w:type="gramStart"/>
+            <w:r>
+              <w:t>tercer imagen</w:t>
+            </w:r>
+            <w:proofErr w:type="gramEnd"/>
+            <w:r>
+              <w:t>)</w:t>
             </w:r>
           </w:p>
         </w:tc>
@@ -1379,7 +1585,20 @@
               <w:jc w:val="center"/>
             </w:pPr>
             <w:r>
-              <w:t>CONSIGNA 15: INVESTIGAR MAS FUNCIONES</w:t>
+              <w:rPr>
+                <w:u w:val="single"/>
+              </w:rPr>
+              <w:t>CONSIGNA 15</w:t>
+            </w:r>
+            <w:r>
+              <w:t xml:space="preserve">: </w:t>
+            </w:r>
+            <w:r>
+              <w:rPr>
+                <w:i/>
+                <w:iCs/>
+              </w:rPr>
+              <w:t>INVESTIGAR MAS FUNCIONES</w:t>
             </w:r>
           </w:p>
           <w:p>
@@ -1397,7 +1616,7 @@
                 <w:ilvl w:val="0"/>
                 <w:numId w:val="2"/>
               </w:numPr>
-              <w:spacing w:before="120" w:after="120" w:line="240" w:lineRule="auto"/>
+              <w:spacing w:before="120" w:after="120"/>
               <w:ind w:left="458" w:hanging="240"/>
               <w:contextualSpacing w:val="0"/>
             </w:pPr>
@@ -1427,7 +1646,7 @@
                 <w:ilvl w:val="0"/>
                 <w:numId w:val="2"/>
               </w:numPr>
-              <w:spacing w:before="120" w:after="120" w:line="240" w:lineRule="auto"/>
+              <w:spacing w:before="120" w:after="120"/>
               <w:ind w:left="458" w:hanging="240"/>
               <w:contextualSpacing w:val="0"/>
             </w:pPr>
@@ -1458,7 +1677,7 @@
                 <w:ilvl w:val="0"/>
                 <w:numId w:val="2"/>
               </w:numPr>
-              <w:spacing w:before="120" w:after="120" w:line="240" w:lineRule="auto"/>
+              <w:spacing w:before="120" w:after="120"/>
               <w:ind w:left="458" w:hanging="240"/>
               <w:contextualSpacing w:val="0"/>
             </w:pPr>
@@ -1496,7 +1715,7 @@
                 <w:ilvl w:val="0"/>
                 <w:numId w:val="2"/>
               </w:numPr>
-              <w:spacing w:before="120" w:after="120" w:line="240" w:lineRule="auto"/>
+              <w:spacing w:before="120" w:after="120"/>
               <w:ind w:left="458" w:hanging="240"/>
               <w:contextualSpacing w:val="0"/>
             </w:pPr>
@@ -1534,7 +1753,7 @@
                 <w:ilvl w:val="0"/>
                 <w:numId w:val="2"/>
               </w:numPr>
-              <w:spacing w:before="120" w:after="120" w:line="240" w:lineRule="auto"/>
+              <w:spacing w:before="120" w:after="120"/>
               <w:ind w:left="458" w:hanging="240"/>
               <w:contextualSpacing w:val="0"/>
             </w:pPr>
@@ -1565,7 +1784,7 @@
                 <w:ilvl w:val="0"/>
                 <w:numId w:val="2"/>
               </w:numPr>
-              <w:spacing w:before="120" w:after="120" w:line="240" w:lineRule="auto"/>
+              <w:spacing w:before="120" w:after="120"/>
               <w:ind w:left="458" w:hanging="240"/>
               <w:contextualSpacing w:val="0"/>
             </w:pPr>
@@ -1619,7 +1838,7 @@
                 <w:ilvl w:val="0"/>
                 <w:numId w:val="2"/>
               </w:numPr>
-              <w:spacing w:before="120" w:after="120" w:line="240" w:lineRule="auto"/>
+              <w:spacing w:before="120" w:after="120"/>
               <w:ind w:left="458" w:hanging="240"/>
               <w:contextualSpacing w:val="0"/>
             </w:pPr>
@@ -1641,7 +1860,7 @@
                 <w:ilvl w:val="0"/>
                 <w:numId w:val="2"/>
               </w:numPr>
-              <w:spacing w:before="120" w:after="120" w:line="240" w:lineRule="auto"/>
+              <w:spacing w:before="120" w:after="120"/>
               <w:ind w:left="458" w:hanging="240"/>
               <w:contextualSpacing w:val="0"/>
             </w:pPr>
@@ -1672,7 +1891,7 @@
                 <w:ilvl w:val="0"/>
                 <w:numId w:val="2"/>
               </w:numPr>
-              <w:spacing w:before="120" w:after="120" w:line="240" w:lineRule="auto"/>
+              <w:spacing w:before="120" w:after="120"/>
               <w:ind w:left="458" w:hanging="240"/>
               <w:contextualSpacing w:val="0"/>
             </w:pPr>

</xml_diff>